<commit_message>
Proverka 1_arka na izmeneniia
</commit_message>
<xml_diff>
--- a/1_arka.docx
+++ b/1_arka.docx
@@ -1,6 +1,6 @@
 
 <file path=word/document.xml><?xml version="1.0" encoding="utf-8"?>
-<w:document xmlns:wpc="http://schemas.microsoft.com/office/word/2010/wordprocessingCanvas" xmlns:cx="http://schemas.microsoft.com/office/drawing/2014/chartex" xmlns:cx1="http://schemas.microsoft.com/office/drawing/2015/9/8/chartex" xmlns:cx2="http://schemas.microsoft.com/office/drawing/2015/10/21/chartex" xmlns:cx3="http://schemas.microsoft.com/office/drawing/2016/5/9/chartex" xmlns:cx4="http://schemas.microsoft.com/office/drawing/2016/5/10/chartex" xmlns:cx5="http://schemas.microsoft.com/office/drawing/2016/5/11/chartex" xmlns:cx6="http://schemas.microsoft.com/office/drawing/2016/5/12/chartex" xmlns:cx7="http://schemas.microsoft.com/office/drawing/2016/5/13/chartex" xmlns:cx8="http://schemas.microsoft.com/office/drawing/2016/5/14/chartex" xmlns:mc="http://schemas.openxmlformats.org/markup-compatibility/2006" xmlns:aink="http://schemas.microsoft.com/office/drawing/2016/ink" xmlns:am3d="http://schemas.microsoft.com/office/drawing/2017/model3d" xmlns:o="urn:schemas-microsoft-com:office:office" xmlns:oel="http://schemas.microsoft.com/office/2019/extlst" xmlns:r="http://schemas.openxmlformats.org/officeDocument/2006/relationships" xmlns:m="http://schemas.openxmlformats.org/officeDocument/2006/math" xmlns:v="urn:schemas-microsoft-com:vml" xmlns:wp14="http://schemas.microsoft.com/office/word/2010/wordprocessingDrawing" xmlns:wp="http://schemas.openxmlformats.org/drawingml/2006/wordprocessingDrawing" xmlns:w10="urn:schemas-microsoft-com:office:word" xmlns:w="http://schemas.openxmlformats.org/wordprocessingml/2006/main" xmlns:w14="http://schemas.microsoft.com/office/word/2010/wordml" xmlns:w15="http://schemas.microsoft.com/office/word/2012/wordml" xmlns:w16cex="http://schemas.microsoft.com/office/word/2018/wordml/cex" xmlns:w16cid="http://schemas.microsoft.com/office/word/2016/wordml/cid" xmlns:w16="http://schemas.microsoft.com/office/word/2018/wordml" xmlns:w16du="http://schemas.microsoft.com/office/word/2023/wordml/word16du" xmlns:w16sdtdh="http://schemas.microsoft.com/office/word/2020/wordml/sdtdatahash" xmlns:w16sdtfl="http://schemas.microsoft.com/office/word/2024/wordml/sdtformatlock" xmlns:w16se="http://schemas.microsoft.com/office/word/2015/wordml/symex" xmlns:wpg="http://schemas.microsoft.com/office/word/2010/wordprocessingGroup" xmlns:wpi="http://schemas.microsoft.com/office/word/2010/wordprocessingInk" xmlns:wne="http://schemas.microsoft.com/office/word/2006/wordml" xmlns:wps="http://schemas.microsoft.com/office/word/2010/wordprocessingShape" mc:Ignorable="w14 w15 w16se w16cid w16 w16cex w16sdtdh w16sdtfl w16du wp14">
+<w:document xmlns:wpc="http://schemas.microsoft.com/office/word/2010/wordprocessingCanvas" xmlns:cx="http://schemas.microsoft.com/office/drawing/2014/chartex" xmlns:cx1="http://schemas.microsoft.com/office/drawing/2015/9/8/chartex" xmlns:cx2="http://schemas.microsoft.com/office/drawing/2015/10/21/chartex" xmlns:cx3="http://schemas.microsoft.com/office/drawing/2016/5/9/chartex" xmlns:cx4="http://schemas.microsoft.com/office/drawing/2016/5/10/chartex" xmlns:cx5="http://schemas.microsoft.com/office/drawing/2016/5/11/chartex" xmlns:cx6="http://schemas.microsoft.com/office/drawing/2016/5/12/chartex" xmlns:cx7="http://schemas.microsoft.com/office/drawing/2016/5/13/chartex" xmlns:cx8="http://schemas.microsoft.com/office/drawing/2016/5/14/chartex" xmlns:mc="http://schemas.openxmlformats.org/markup-compatibility/2006" xmlns:aink="http://schemas.microsoft.com/office/drawing/2016/ink" xmlns:am3d="http://schemas.microsoft.com/office/drawing/2017/model3d" xmlns:o="urn:schemas-microsoft-com:office:office" xmlns:r="http://schemas.openxmlformats.org/officeDocument/2006/relationships" xmlns:m="http://schemas.openxmlformats.org/officeDocument/2006/math" xmlns:v="urn:schemas-microsoft-com:vml" xmlns:wp14="http://schemas.microsoft.com/office/word/2010/wordprocessingDrawing" xmlns:wp="http://schemas.openxmlformats.org/drawingml/2006/wordprocessingDrawing" xmlns:w10="urn:schemas-microsoft-com:office:word" xmlns:w="http://schemas.openxmlformats.org/wordprocessingml/2006/main" xmlns:w14="http://schemas.microsoft.com/office/word/2010/wordml" xmlns:w15="http://schemas.microsoft.com/office/word/2012/wordml" xmlns:w16cex="http://schemas.microsoft.com/office/word/2018/wordml/cex" xmlns:w16cid="http://schemas.microsoft.com/office/word/2016/wordml/cid" xmlns:w16="http://schemas.microsoft.com/office/word/2018/wordml" xmlns:w16sdtdh="http://schemas.microsoft.com/office/word/2020/wordml/sdtdatahash" xmlns:w16se="http://schemas.microsoft.com/office/word/2015/wordml/symex" xmlns:wpg="http://schemas.microsoft.com/office/word/2010/wordprocessingGroup" xmlns:wpi="http://schemas.microsoft.com/office/word/2010/wordprocessingInk" xmlns:wne="http://schemas.microsoft.com/office/word/2006/wordml" xmlns:wps="http://schemas.microsoft.com/office/word/2010/wordprocessingShape" mc:Ignorable="w14 w15 w16se w16cid w16 w16cex w16sdtdh wp14">
   <w:body>
     <w:p>
       <w:pPr>
@@ -10,6 +10,34 @@
           <w:szCs w:val="48"/>
         </w:rPr>
       </w:pPr>
+      <w:r>
+        <w:rPr>
+          <w:sz w:val="48"/>
+          <w:szCs w:val="48"/>
+          <w:highlight w:val="yellow"/>
+        </w:rPr>
+        <w:t xml:space="preserve">Проверка </w:t>
+      </w:r>
+      <w:proofErr w:type="spellStart"/>
+      <w:r>
+        <w:rPr>
+          <w:sz w:val="48"/>
+          <w:szCs w:val="48"/>
+          <w:highlight w:val="yellow"/>
+        </w:rPr>
+        <w:t>проверка</w:t>
+      </w:r>
+      <w:proofErr w:type="spellEnd"/>
+    </w:p>
+    <w:p>
+      <w:pPr>
+        <w:jc w:val="center"/>
+        <w:rPr>
+          <w:sz w:val="48"/>
+          <w:szCs w:val="48"/>
+        </w:rPr>
+      </w:pPr>
+      <w:proofErr w:type="spellStart"/>
       <w:r>
         <w:rPr>
           <w:sz w:val="48"/>
@@ -18,6 +46,7 @@
         </w:rPr>
         <w:t>Oreon</w:t>
       </w:r>
+      <w:proofErr w:type="spellEnd"/>
       <w:r>
         <w:rPr>
           <w:sz w:val="48"/>
@@ -110,12 +139,20 @@
         <w:rPr>
           <w:u w:val="single"/>
         </w:rPr>
-        <w:t>, сикс</w:t>
-      </w:r>
+        <w:t xml:space="preserve">, </w:t>
+      </w:r>
+      <w:proofErr w:type="spellStart"/>
       <w:r>
         <w:rPr>
           <w:u w:val="single"/>
         </w:rPr>
+        <w:t>сикс</w:t>
+      </w:r>
+      <w:proofErr w:type="spellEnd"/>
+      <w:r>
+        <w:rPr>
+          <w:u w:val="single"/>
+        </w:rPr>
         <w:t xml:space="preserve"> </w:t>
       </w:r>
       <w:r>
@@ -134,7 +171,15 @@
         <w:t xml:space="preserve">одинокий солдат ближнего боя, созданный фракцией Неживые. Послушный безэмоциональный солдат андроид предпочитающий делать, чем говорить. Его сопровождает оператор, который следит за выполнением задания. </w:t>
       </w:r>
       <w:r>
-        <w:t>Он несет с собой оборудование «Ореон».</w:t>
+        <w:t>Он несет с собой оборудование «</w:t>
+      </w:r>
+      <w:proofErr w:type="spellStart"/>
+      <w:r>
+        <w:t>Ореон</w:t>
+      </w:r>
+      <w:proofErr w:type="spellEnd"/>
+      <w:r>
+        <w:t>».</w:t>
       </w:r>
       <w:r>
         <w:t xml:space="preserve"> </w:t>
@@ -207,7 +252,15 @@
         <w:t xml:space="preserve"> в отличии от 1 более эмоциональна, служит адресатом к основной базе Фракции Неживых.</w:t>
       </w:r>
       <w:r>
-        <w:t xml:space="preserve"> Временами противничает и делает все с </w:t>
+        <w:t xml:space="preserve"> Временами </w:t>
+      </w:r>
+      <w:proofErr w:type="spellStart"/>
+      <w:r>
+        <w:t>противничает</w:t>
+      </w:r>
+      <w:proofErr w:type="spellEnd"/>
+      <w:r>
+        <w:t xml:space="preserve"> и делает все с </w:t>
       </w:r>
       <w:r>
         <w:t>“</w:t>
@@ -231,8 +284,13 @@
       <w:r>
         <w:t xml:space="preserve">Действия происходят на планете </w:t>
       </w:r>
-      <w:r>
-        <w:t>Глизе 667 C</w:t>
+      <w:proofErr w:type="spellStart"/>
+      <w:r>
+        <w:t>Глизе</w:t>
+      </w:r>
+      <w:proofErr w:type="spellEnd"/>
+      <w:r>
+        <w:t xml:space="preserve"> 667 C</w:t>
       </w:r>
       <w:r>
         <w:t xml:space="preserve"> </w:t>
@@ -608,8 +666,13 @@
       <w:r>
         <w:t xml:space="preserve">, </w:t>
       </w:r>
-      <w:r>
-        <w:t>левелдизайн и т.д.</w:t>
+      <w:proofErr w:type="spellStart"/>
+      <w:r>
+        <w:t>левелдизайн</w:t>
+      </w:r>
+      <w:proofErr w:type="spellEnd"/>
+      <w:r>
+        <w:t xml:space="preserve"> и т.д.</w:t>
       </w:r>
       <w:r>
         <w:t>:</w:t>
@@ -617,7 +680,15 @@
     </w:p>
     <w:p>
       <w:r>
-        <w:t>В тексте будут использоваться приемы текста повествования Когда плачут Чайки (рюрикиши07), там большие многоточия дабы увидеть как замолкают персонажи</w:t>
+        <w:t xml:space="preserve">В тексте будут использоваться приемы текста </w:t>
+      </w:r>
+      <w:proofErr w:type="gramStart"/>
+      <w:r>
+        <w:t>повествования</w:t>
+      </w:r>
+      <w:proofErr w:type="gramEnd"/>
+      <w:r>
+        <w:t xml:space="preserve"> Когда плачут Чайки (рюрикиши07), там большие многоточия дабы увидеть как замолкают персонажи</w:t>
       </w:r>
     </w:p>
     <w:p>
@@ -627,7 +698,15 @@
     </w:p>
     <w:p>
       <w:r>
-        <w:t>В закаулке города</w:t>
+        <w:t xml:space="preserve">В </w:t>
+      </w:r>
+      <w:proofErr w:type="spellStart"/>
+      <w:r>
+        <w:t>закаулке</w:t>
+      </w:r>
+      <w:proofErr w:type="spellEnd"/>
+      <w:r>
+        <w:t xml:space="preserve"> города</w:t>
       </w:r>
       <w:r>
         <w:t xml:space="preserve"> мягко</w:t>
@@ -641,7 +720,15 @@
     </w:p>
     <w:p>
       <w:r>
-        <w:t>(обратите внимание, что это заброшенный город и зона боевых действий, т.е. добавить старости и заросченности)</w:t>
+        <w:t xml:space="preserve">(обратите внимание, что это заброшенный город и зона боевых действий, т.е. добавить старости и </w:t>
+      </w:r>
+      <w:proofErr w:type="spellStart"/>
+      <w:r>
+        <w:t>заросченности</w:t>
+      </w:r>
+      <w:proofErr w:type="spellEnd"/>
+      <w:r>
+        <w:t>)</w:t>
       </w:r>
     </w:p>
     <w:p>
@@ -716,7 +803,15 @@
         <w:t xml:space="preserve"> на территорию врага</w:t>
       </w:r>
       <w:r>
-        <w:t xml:space="preserve"> прошло успешно, «Ореон» цел и невредим, с вашего позволения переходим к следующей части операции. </w:t>
+        <w:t xml:space="preserve"> прошло успешно, «</w:t>
+      </w:r>
+      <w:proofErr w:type="spellStart"/>
+      <w:r>
+        <w:t>Ореон</w:t>
+      </w:r>
+      <w:proofErr w:type="spellEnd"/>
+      <w:r>
+        <w:t xml:space="preserve">» цел и невредим, с вашего позволения переходим к следующей части операции. </w:t>
       </w:r>
     </w:p>
     <w:p>
@@ -727,13 +822,21 @@
         <w:t>Оператор</w:t>
       </w:r>
       <w:r>
-        <w:t xml:space="preserve"> 2: </w:t>
+        <w:t xml:space="preserve"> 2</w:t>
+      </w:r>
+      <w:proofErr w:type="gramStart"/>
+      <w:r>
+        <w:t xml:space="preserve">: </w:t>
       </w:r>
       <w:r>
         <w:t>Т</w:t>
       </w:r>
       <w:r>
-        <w:t>ребуется убедиться в полном состоянии. Выполнить тест №2.</w:t>
+        <w:t>ребуется</w:t>
+      </w:r>
+      <w:proofErr w:type="gramEnd"/>
+      <w:r>
+        <w:t xml:space="preserve"> убедиться в полном состоянии. Выполнить тест №2.</w:t>
       </w:r>
     </w:p>
     <w:p>
@@ -1006,7 +1109,15 @@
     </w:p>
     <w:p>
       <w:r>
-        <w:t>Встреча с минибоссом: (ну типа можете вдохновиться ниже)</w:t>
+        <w:t xml:space="preserve">Встреча с </w:t>
+      </w:r>
+      <w:proofErr w:type="spellStart"/>
+      <w:r>
+        <w:t>минибоссом</w:t>
+      </w:r>
+      <w:proofErr w:type="spellEnd"/>
+      <w:r>
+        <w:t>: (ну типа можете вдохновиться ниже)</w:t>
       </w:r>
     </w:p>
     <w:p>
@@ -1066,7 +1177,15 @@
     </w:p>
     <w:p>
       <w:r>
-        <w:t>После минибосса мы сможем войти на завод</w:t>
+        <w:t xml:space="preserve">После </w:t>
+      </w:r>
+      <w:proofErr w:type="spellStart"/>
+      <w:r>
+        <w:t>минибосса</w:t>
+      </w:r>
+      <w:proofErr w:type="spellEnd"/>
+      <w:r>
+        <w:t xml:space="preserve"> мы сможем войти на завод</w:t>
       </w:r>
     </w:p>
     <w:p>
@@ -1095,7 +1214,23 @@
         <w:ind w:left="993"/>
       </w:pPr>
       <w:r>
-        <w:t>Оператор 1: Повторяю, проникн…</w:t>
+        <w:t>Оператор 1</w:t>
+      </w:r>
+      <w:proofErr w:type="gramStart"/>
+      <w:r>
+        <w:t>: Повторяю</w:t>
+      </w:r>
+      <w:proofErr w:type="gramEnd"/>
+      <w:r>
+        <w:t xml:space="preserve">, </w:t>
+      </w:r>
+      <w:proofErr w:type="spellStart"/>
+      <w:r>
+        <w:t>проникн</w:t>
+      </w:r>
+      <w:proofErr w:type="spellEnd"/>
+      <w:r>
+        <w:t>…</w:t>
       </w:r>
     </w:p>
     <w:p>
@@ -1103,7 +1238,15 @@
         <w:ind w:left="993"/>
       </w:pPr>
       <w:r>
-        <w:t>Оператор 2: Да! Продолжайте задание! Что тут непонятного?</w:t>
+        <w:t>Оператор 2</w:t>
+      </w:r>
+      <w:proofErr w:type="gramStart"/>
+      <w:r>
+        <w:t>: Да</w:t>
+      </w:r>
+      <w:proofErr w:type="gramEnd"/>
+      <w:r>
+        <w:t>! Продолжайте задание! Что тут непонятного?</w:t>
       </w:r>
     </w:p>
     <w:p>
@@ -1138,7 +1281,15 @@
         <w:ind w:left="993"/>
       </w:pPr>
       <w:r>
-        <w:t>Оператор 2: Ой, да ну тебя.</w:t>
+        <w:t>Оператор 2</w:t>
+      </w:r>
+      <w:proofErr w:type="gramStart"/>
+      <w:r>
+        <w:t>: Ой</w:t>
+      </w:r>
+      <w:proofErr w:type="gramEnd"/>
+      <w:r>
+        <w:t>, да ну тебя.</w:t>
       </w:r>
     </w:p>
     <w:p>
@@ -1187,10 +1338,30 @@
     <w:p>
       <w:r>
         <w:lastRenderedPageBreak/>
-        <w:t>Финальный босс Венера. Она будет переодически кидать спелы, и игрок должен просто заучить тайминг. После уничтожения босса, на ГГ нападают люди, в котором погибает, а "Ореон" по команде</w:t>
-      </w:r>
-      <w:r>
-        <w:t xml:space="preserve"> Оператора 2</w:t>
+        <w:t xml:space="preserve">Финальный босс Венера. Она будет </w:t>
+      </w:r>
+      <w:proofErr w:type="spellStart"/>
+      <w:r>
+        <w:t>переодически</w:t>
+      </w:r>
+      <w:proofErr w:type="spellEnd"/>
+      <w:r>
+        <w:t xml:space="preserve"> кидать спелы, и игрок должен просто заучить тайминг. После уничтожения босса, на ГГ нападают люди, в котором погибает, а "</w:t>
+      </w:r>
+      <w:proofErr w:type="spellStart"/>
+      <w:r>
+        <w:t>Ореон</w:t>
+      </w:r>
+      <w:proofErr w:type="spellEnd"/>
+      <w:r>
+        <w:t>" по команде</w:t>
+      </w:r>
+      <w:r>
+        <w:t xml:space="preserve"> Оператора </w:t>
+      </w:r>
+      <w:proofErr w:type="gramStart"/>
+      <w:r>
+        <w:t>2</w:t>
       </w:r>
       <w:r>
         <w:t xml:space="preserve">  </w:t>
@@ -1201,8 +1372,17 @@
       <w:r>
         <w:t>уничтожается</w:t>
       </w:r>
-      <w:r>
-        <w:t xml:space="preserve">. Тут конец в котором </w:t>
+      <w:proofErr w:type="gramEnd"/>
+      <w:r>
+        <w:t xml:space="preserve">. Тут </w:t>
+      </w:r>
+      <w:proofErr w:type="gramStart"/>
+      <w:r>
+        <w:t>конец</w:t>
+      </w:r>
+      <w:proofErr w:type="gramEnd"/>
+      <w:r>
+        <w:t xml:space="preserve"> в котором </w:t>
       </w:r>
       <w:r>
         <w:t>игрок не сможет выжить</w:t>
@@ -1247,7 +1427,15 @@
         <w:ind w:left="993"/>
       </w:pPr>
       <w:r>
-        <w:t xml:space="preserve">Оператор 2: Неа! Просто смеритесь со своей смертью. </w:t>
+        <w:t xml:space="preserve">Оператор 2: </w:t>
+      </w:r>
+      <w:proofErr w:type="spellStart"/>
+      <w:r>
+        <w:t>Неа</w:t>
+      </w:r>
+      <w:proofErr w:type="spellEnd"/>
+      <w:r>
+        <w:t xml:space="preserve">! Просто смеритесь со своей смертью. </w:t>
       </w:r>
     </w:p>
     <w:p>
@@ -1255,7 +1443,15 @@
         <w:ind w:left="993"/>
       </w:pPr>
       <w:r>
-        <w:t xml:space="preserve">Оператор 1: Значит, это задание с самого начала было невыполнимо? </w:t>
+        <w:t>Оператор 1</w:t>
+      </w:r>
+      <w:proofErr w:type="gramStart"/>
+      <w:r>
+        <w:t>: Значит</w:t>
+      </w:r>
+      <w:proofErr w:type="gramEnd"/>
+      <w:r>
+        <w:t xml:space="preserve">, это задание с самого начала было невыполнимо? </w:t>
       </w:r>
     </w:p>
     <w:p>
@@ -1263,7 +1459,23 @@
         <w:ind w:left="993"/>
       </w:pPr>
       <w:r>
-        <w:t>Оператор 2 : Ага, вы были что-то типо камикадзе, вроде так люди говорили, я не знаю…</w:t>
+        <w:t xml:space="preserve">Оператор </w:t>
+      </w:r>
+      <w:proofErr w:type="gramStart"/>
+      <w:r>
+        <w:t>2 :</w:t>
+      </w:r>
+      <w:proofErr w:type="gramEnd"/>
+      <w:r>
+        <w:t xml:space="preserve"> Ага, вы были что-то </w:t>
+      </w:r>
+      <w:proofErr w:type="spellStart"/>
+      <w:r>
+        <w:t>типо</w:t>
+      </w:r>
+      <w:proofErr w:type="spellEnd"/>
+      <w:r>
+        <w:t xml:space="preserve"> камикадзе, вроде так люди говорили, я не знаю…</w:t>
       </w:r>
     </w:p>
     <w:p>
@@ -1280,7 +1492,15 @@
         <w:t>il</w:t>
       </w:r>
       <w:r>
-        <w:t xml:space="preserve">: А ты выживешь? </w:t>
+        <w:t xml:space="preserve">: </w:t>
+      </w:r>
+      <w:proofErr w:type="gramStart"/>
+      <w:r>
+        <w:t>А</w:t>
+      </w:r>
+      <w:proofErr w:type="gramEnd"/>
+      <w:r>
+        <w:t xml:space="preserve"> ты выживешь? </w:t>
       </w:r>
     </w:p>
     <w:p>
@@ -1288,7 +1508,15 @@
         <w:ind w:left="993"/>
       </w:pPr>
       <w:r>
-        <w:t>Оператор 2: Конечно, я уже собираюсь от вас……………………..подождите…………………и я? ОНИ ТАМ С УМА ПОСХОДИЛИ, ЧЕРТОВЫЕ ПРЕДАТЕЛИ!</w:t>
+        <w:t>Оператор 2: Конечно, я уже собираюсь от вас………………</w:t>
+      </w:r>
+      <w:proofErr w:type="gramStart"/>
+      <w:r>
+        <w:t>…….</w:t>
+      </w:r>
+      <w:proofErr w:type="gramEnd"/>
+      <w:r>
+        <w:t>.подождите…………………и я? ОНИ ТАМ С УМА ПОСХОДИЛИ, ЧЕРТОВЫЕ ПРЕДАТЕЛИ!</w:t>
       </w:r>
     </w:p>
     <w:p>
@@ -1386,8 +1614,13 @@
         </w:rPr>
         <w:t>il</w:t>
       </w:r>
-      <w:r>
-        <w:t>: Прошу отключить воспроизведения голоса Оператора 2 с помощью Оператора 1.</w:t>
+      <w:proofErr w:type="gramStart"/>
+      <w:r>
+        <w:t>: Прошу</w:t>
+      </w:r>
+      <w:proofErr w:type="gramEnd"/>
+      <w:r>
+        <w:t xml:space="preserve"> отключить воспроизведения голоса Оператора 2 с помощью Оператора 1.</w:t>
       </w:r>
     </w:p>
     <w:p>
@@ -1449,10 +1682,18 @@
     </w:p>
     <w:p>
       <w:r>
-        <w:t>Оператор 1: Пересадка сердца выполнена успешна. Вы отключитесь через 3……. 2……… 1……</w:t>
-      </w:r>
-      <w:r>
-        <w:t>…..</w:t>
+        <w:t>Оператор 1: Пересадка сердца выполнена успешна. Вы отключитесь через 3……. 2……… 1…</w:t>
+      </w:r>
+      <w:proofErr w:type="gramStart"/>
+      <w:r>
+        <w:t>…</w:t>
+      </w:r>
+      <w:r>
+        <w:t>….</w:t>
+      </w:r>
+      <w:proofErr w:type="gramEnd"/>
+      <w:r>
+        <w:t>.</w:t>
       </w:r>
     </w:p>
     <w:p>
@@ -1492,7 +1733,7 @@
 </file>
 
 <file path=word/styles.xml><?xml version="1.0" encoding="utf-8"?>
-<w:styles xmlns:mc="http://schemas.openxmlformats.org/markup-compatibility/2006" xmlns:r="http://schemas.openxmlformats.org/officeDocument/2006/relationships" xmlns:w="http://schemas.openxmlformats.org/wordprocessingml/2006/main" xmlns:w14="http://schemas.microsoft.com/office/word/2010/wordml" xmlns:w15="http://schemas.microsoft.com/office/word/2012/wordml" xmlns:w16cex="http://schemas.microsoft.com/office/word/2018/wordml/cex" xmlns:w16cid="http://schemas.microsoft.com/office/word/2016/wordml/cid" xmlns:w16="http://schemas.microsoft.com/office/word/2018/wordml" xmlns:w16du="http://schemas.microsoft.com/office/word/2023/wordml/word16du" xmlns:w16sdtdh="http://schemas.microsoft.com/office/word/2020/wordml/sdtdatahash" xmlns:w16sdtfl="http://schemas.microsoft.com/office/word/2024/wordml/sdtformatlock" xmlns:w16se="http://schemas.microsoft.com/office/word/2015/wordml/symex" mc:Ignorable="w14 w15 w16se w16cid w16 w16cex w16sdtdh w16sdtfl w16du">
+<w:styles xmlns:mc="http://schemas.openxmlformats.org/markup-compatibility/2006" xmlns:r="http://schemas.openxmlformats.org/officeDocument/2006/relationships" xmlns:w="http://schemas.openxmlformats.org/wordprocessingml/2006/main" xmlns:w14="http://schemas.microsoft.com/office/word/2010/wordml" xmlns:w15="http://schemas.microsoft.com/office/word/2012/wordml" xmlns:w16cex="http://schemas.microsoft.com/office/word/2018/wordml/cex" xmlns:w16cid="http://schemas.microsoft.com/office/word/2016/wordml/cid" xmlns:w16="http://schemas.microsoft.com/office/word/2018/wordml" xmlns:w16sdtdh="http://schemas.microsoft.com/office/word/2020/wordml/sdtdatahash" xmlns:w16se="http://schemas.microsoft.com/office/word/2015/wordml/symex" mc:Ignorable="w14 w15 w16se w16cid w16 w16cex w16sdtdh">
   <w:docDefaults>
     <w:rPrDefault>
       <w:rPr>

</xml_diff>